<commit_message>
Subindo ATAS da reunião do dia 19/03
</commit_message>
<xml_diff>
--- a/Atas/Ata de reunião 1.docx
+++ b/Atas/Ata de reunião 1.docx
@@ -8,16 +8,16 @@
         <w:rPr>
           <w:b/>
           <w:bCs/>
-          <w:sz w:val="28"/>
-          <w:szCs w:val="28"/>
+          <w:sz w:val="26"/>
+          <w:szCs w:val="26"/>
         </w:rPr>
       </w:pPr>
       <w:r>
         <w:rPr>
           <w:b/>
           <w:bCs/>
-          <w:sz w:val="28"/>
-          <w:szCs w:val="28"/>
+          <w:sz w:val="26"/>
+          <w:szCs w:val="26"/>
         </w:rPr>
         <w:t>Ata de reunião</w:t>
       </w:r>
@@ -343,13 +343,7 @@
               <w:jc w:val="center"/>
             </w:pPr>
             <w:r>
-              <w:t>Protótipo do Site</w:t>
-            </w:r>
-            <w:r>
-              <w:t xml:space="preserve"> </w:t>
-            </w:r>
-            <w:r>
-              <w:t>Institucional</w:t>
+              <w:t>Protótipo do Site Institucional</w:t>
             </w:r>
           </w:p>
         </w:tc>

</xml_diff>